<commit_message>
Modifying the document to reflect that we are using JBrick
</commit_message>
<xml_diff>
--- a/Unit6/Unit6 8-9.docx
+++ b/Unit6/Unit6 8-9.docx
@@ -39,21 +39,33 @@
         <w:rPr>
           <w:rFonts w:ascii="Arial" w:hAnsi="Arial" w:cs="Arial"/>
         </w:rPr>
-        <w:t xml:space="preserve"> Introduce the features of the </w:t>
-      </w:r>
-      <w:proofErr w:type="spellStart"/>
-      <w:r>
-        <w:rPr>
-          <w:rFonts w:ascii="Arial" w:hAnsi="Arial" w:cs="Arial"/>
-        </w:rPr>
-        <w:t>Mindstorms</w:t>
-      </w:r>
-      <w:proofErr w:type="spellEnd"/>
-      <w:r>
-        <w:rPr>
-          <w:rFonts w:ascii="Arial" w:hAnsi="Arial" w:cs="Arial"/>
-        </w:rPr>
-        <w:t xml:space="preserve"> NXT Software. </w:t>
+        <w:t xml:space="preserve"> Introduce the features of the</w:t>
+      </w:r>
+      <w:r>
+        <w:rPr>
+          <w:rFonts w:ascii="Arial" w:hAnsi="Arial" w:cs="Arial"/>
+        </w:rPr>
+        <w:t xml:space="preserve"> JBrick</w:t>
+      </w:r>
+      <w:r>
+        <w:rPr>
+          <w:rFonts w:ascii="Arial" w:hAnsi="Arial" w:cs="Arial"/>
+        </w:rPr>
+        <w:t xml:space="preserve"> </w:t>
+      </w:r>
+      <w:r>
+        <w:rPr>
+          <w:rFonts w:ascii="Arial" w:hAnsi="Arial" w:cs="Arial"/>
+          <w:strike/>
+          <w:highlight w:val="red"/>
+        </w:rPr>
+        <w:t>Mindstorms NXT</w:t>
+      </w:r>
+      <w:r>
+        <w:rPr>
+          <w:rFonts w:ascii="Arial" w:hAnsi="Arial" w:cs="Arial"/>
+        </w:rPr>
+        <w:t xml:space="preserve"> Software. </w:t>
       </w:r>
     </w:p>
     <w:p>
@@ -93,27 +105,17 @@
         </w:numPr>
         <w:rPr>
           <w:rFonts w:ascii="Arial" w:hAnsi="Arial" w:cs="Arial"/>
-        </w:rPr>
-      </w:pPr>
-      <w:r>
-        <w:rPr>
-          <w:rFonts w:ascii="Arial" w:hAnsi="Arial" w:cs="Arial"/>
-        </w:rPr>
-        <w:t xml:space="preserve">Recognize the parts of the </w:t>
-      </w:r>
-      <w:proofErr w:type="spellStart"/>
-      <w:r>
-        <w:rPr>
-          <w:rFonts w:ascii="Arial" w:hAnsi="Arial" w:cs="Arial"/>
-        </w:rPr>
-        <w:t>Mindstorms</w:t>
-      </w:r>
-      <w:proofErr w:type="spellEnd"/>
-      <w:r>
-        <w:rPr>
-          <w:rFonts w:ascii="Arial" w:hAnsi="Arial" w:cs="Arial"/>
-        </w:rPr>
-        <w:t xml:space="preserve"> NXT software. </w:t>
+          <w:strike/>
+          <w:highlight w:val="red"/>
+        </w:rPr>
+      </w:pPr>
+      <w:r>
+        <w:rPr>
+          <w:rFonts w:ascii="Arial" w:hAnsi="Arial" w:cs="Arial"/>
+          <w:strike/>
+          <w:highlight w:val="red"/>
+        </w:rPr>
+        <w:t xml:space="preserve">Recognize the parts of the Mindstorms NXT software. </w:t>
       </w:r>
     </w:p>
     <w:p>
@@ -125,11 +127,15 @@
         </w:numPr>
         <w:rPr>
           <w:rFonts w:ascii="Arial" w:hAnsi="Arial" w:cs="Arial"/>
-        </w:rPr>
-      </w:pPr>
-      <w:r>
-        <w:rPr>
-          <w:rFonts w:ascii="Arial" w:hAnsi="Arial" w:cs="Arial"/>
+          <w:strike/>
+          <w:highlight w:val="red"/>
+        </w:rPr>
+      </w:pPr>
+      <w:r>
+        <w:rPr>
+          <w:rFonts w:ascii="Arial" w:hAnsi="Arial" w:cs="Arial"/>
+          <w:strike/>
+          <w:highlight w:val="red"/>
         </w:rPr>
         <w:t xml:space="preserve">Explain the different types of icons in the common palette and how to use them. </w:t>
       </w:r>
@@ -143,11 +149,15 @@
         </w:numPr>
         <w:rPr>
           <w:rFonts w:ascii="Arial" w:hAnsi="Arial" w:cs="Arial"/>
-        </w:rPr>
-      </w:pPr>
-      <w:r>
-        <w:rPr>
-          <w:rFonts w:ascii="Arial" w:hAnsi="Arial" w:cs="Arial"/>
+          <w:strike/>
+          <w:highlight w:val="red"/>
+        </w:rPr>
+      </w:pPr>
+      <w:r>
+        <w:rPr>
+          <w:rFonts w:ascii="Arial" w:hAnsi="Arial" w:cs="Arial"/>
+          <w:strike/>
+          <w:highlight w:val="red"/>
         </w:rPr>
         <w:t xml:space="preserve">Explain the different types of icons in the complete palette and how to use them. </w:t>
       </w:r>
@@ -167,6 +177,30 @@
         <w:rPr>
           <w:rFonts w:ascii="Arial" w:hAnsi="Arial" w:cs="Arial"/>
         </w:rPr>
+        <w:t>Recognize the parts of the JBrick software</w:t>
+      </w:r>
+      <w:r>
+        <w:rPr>
+          <w:rFonts w:ascii="Arial" w:hAnsi="Arial" w:cs="Arial"/>
+        </w:rPr>
+        <w:t>.</w:t>
+      </w:r>
+    </w:p>
+    <w:p>
+      <w:pPr>
+        <w:pStyle w:val="ListParagraph"/>
+        <w:numPr>
+          <w:ilvl w:val="0"/>
+          <w:numId w:val="1"/>
+        </w:numPr>
+        <w:rPr>
+          <w:rFonts w:ascii="Arial" w:hAnsi="Arial" w:cs="Arial"/>
+        </w:rPr>
+      </w:pPr>
+      <w:r>
+        <w:rPr>
+          <w:rFonts w:ascii="Arial" w:hAnsi="Arial" w:cs="Arial"/>
+        </w:rPr>
         <w:t xml:space="preserve">Explain the difference between software errors and hardware errors. </w:t>
       </w:r>
     </w:p>
@@ -236,263 +270,290 @@
         <w:rPr>
           <w:rFonts w:ascii="Arial" w:hAnsi="Arial" w:cs="Arial"/>
         </w:rPr>
-        <w:t xml:space="preserve">Interface: the parts of the </w:t>
-      </w:r>
-      <w:proofErr w:type="spellStart"/>
-      <w:r>
-        <w:rPr>
-          <w:rFonts w:ascii="Arial" w:hAnsi="Arial" w:cs="Arial"/>
-        </w:rPr>
-        <w:t>Mindstorms</w:t>
-      </w:r>
-      <w:proofErr w:type="spellEnd"/>
-      <w:r>
-        <w:rPr>
-          <w:rFonts w:ascii="Arial" w:hAnsi="Arial" w:cs="Arial"/>
-        </w:rPr>
-        <w:t xml:space="preserve"> NXT software (10 minutes) </w:t>
-      </w:r>
-    </w:p>
-    <w:p>
-      <w:pPr>
-        <w:pStyle w:val="ListParagraph"/>
-        <w:numPr>
-          <w:ilvl w:val="0"/>
-          <w:numId w:val="2"/>
-        </w:numPr>
-        <w:rPr>
-          <w:rFonts w:ascii="Arial" w:hAnsi="Arial" w:cs="Arial"/>
-        </w:rPr>
-      </w:pPr>
-      <w:r>
-        <w:rPr>
-          <w:rFonts w:ascii="Arial" w:hAnsi="Arial" w:cs="Arial"/>
-        </w:rPr>
-        <w:t xml:space="preserve">A simple program from the common palette (30 minutes) </w:t>
-      </w:r>
-    </w:p>
-    <w:p>
-      <w:pPr>
-        <w:pStyle w:val="ListParagraph"/>
-        <w:numPr>
-          <w:ilvl w:val="0"/>
-          <w:numId w:val="2"/>
-        </w:numPr>
-        <w:rPr>
-          <w:rFonts w:ascii="Arial" w:hAnsi="Arial" w:cs="Arial"/>
-        </w:rPr>
-      </w:pPr>
-      <w:r>
-        <w:rPr>
-          <w:rFonts w:ascii="Arial" w:hAnsi="Arial" w:cs="Arial"/>
-        </w:rPr>
-        <w:t xml:space="preserve">A simple program from the complete palette (40 minutes) </w:t>
-      </w:r>
-    </w:p>
-    <w:p>
-      <w:pPr>
-        <w:pStyle w:val="ListParagraph"/>
-        <w:numPr>
-          <w:ilvl w:val="0"/>
-          <w:numId w:val="2"/>
-        </w:numPr>
-        <w:rPr>
-          <w:rFonts w:ascii="Arial" w:hAnsi="Arial" w:cs="Arial"/>
-        </w:rPr>
-      </w:pPr>
-      <w:r>
-        <w:rPr>
-          <w:rFonts w:ascii="Arial" w:hAnsi="Arial" w:cs="Arial"/>
-        </w:rPr>
-        <w:t xml:space="preserve">How to use the tutorials (10 minutes) </w:t>
-      </w:r>
-    </w:p>
-    <w:p>
-      <w:pPr>
-        <w:rPr>
-          <w:rFonts w:ascii="Arial" w:hAnsi="Arial" w:cs="Arial"/>
-          <w:b/>
-        </w:rPr>
-      </w:pPr>
-      <w:r>
-        <w:rPr>
-          <w:rFonts w:ascii="Arial" w:hAnsi="Arial" w:cs="Arial"/>
-          <w:b/>
-        </w:rPr>
-        <w:t xml:space="preserve">Student Activities: </w:t>
-      </w:r>
-    </w:p>
-    <w:p>
-      <w:pPr>
-        <w:pStyle w:val="ListParagraph"/>
-        <w:numPr>
-          <w:ilvl w:val="0"/>
-          <w:numId w:val="3"/>
-        </w:numPr>
-        <w:rPr>
-          <w:rFonts w:ascii="Arial" w:hAnsi="Arial" w:cs="Arial"/>
-        </w:rPr>
-      </w:pPr>
-      <w:r>
-        <w:rPr>
-          <w:rFonts w:ascii="Arial" w:hAnsi="Arial" w:cs="Arial"/>
-        </w:rPr>
-        <w:t xml:space="preserve">Discuss how the programs were created in the NXT brick and how they behaved compared to expectations. </w:t>
-      </w:r>
-    </w:p>
-    <w:p>
-      <w:pPr>
-        <w:pStyle w:val="ListParagraph"/>
-        <w:numPr>
-          <w:ilvl w:val="0"/>
-          <w:numId w:val="3"/>
-        </w:numPr>
-        <w:rPr>
-          <w:rFonts w:ascii="Arial" w:hAnsi="Arial" w:cs="Arial"/>
-        </w:rPr>
-      </w:pPr>
-      <w:r>
-        <w:rPr>
-          <w:rFonts w:ascii="Arial" w:hAnsi="Arial" w:cs="Arial"/>
-        </w:rPr>
-        <w:t xml:space="preserve">Listen to explanation of </w:t>
-      </w:r>
-      <w:proofErr w:type="spellStart"/>
-      <w:r>
-        <w:rPr>
-          <w:rFonts w:ascii="Arial" w:hAnsi="Arial" w:cs="Arial"/>
-        </w:rPr>
-        <w:t>Mindstorms</w:t>
-      </w:r>
-      <w:proofErr w:type="spellEnd"/>
-      <w:r>
-        <w:rPr>
-          <w:rFonts w:ascii="Arial" w:hAnsi="Arial" w:cs="Arial"/>
-        </w:rPr>
-        <w:t xml:space="preserve"> NXT software and respond to questions. </w:t>
-      </w:r>
-    </w:p>
-    <w:p>
-      <w:pPr>
-        <w:pStyle w:val="ListParagraph"/>
-        <w:numPr>
-          <w:ilvl w:val="0"/>
-          <w:numId w:val="3"/>
-        </w:numPr>
-        <w:rPr>
-          <w:rFonts w:ascii="Arial" w:hAnsi="Arial" w:cs="Arial"/>
-        </w:rPr>
-      </w:pPr>
-      <w:r>
-        <w:rPr>
-          <w:rFonts w:ascii="Arial" w:hAnsi="Arial" w:cs="Arial"/>
-        </w:rPr>
-        <w:t xml:space="preserve">Give ideas to teacher as s/he writes small programs in the software. </w:t>
-      </w:r>
-    </w:p>
-    <w:p>
-      <w:pPr>
-        <w:pStyle w:val="ListParagraph"/>
-        <w:numPr>
-          <w:ilvl w:val="0"/>
-          <w:numId w:val="3"/>
-        </w:numPr>
-        <w:rPr>
-          <w:rFonts w:ascii="Arial" w:hAnsi="Arial" w:cs="Arial"/>
-        </w:rPr>
-      </w:pPr>
-      <w:r>
-        <w:rPr>
-          <w:rFonts w:ascii="Arial" w:hAnsi="Arial" w:cs="Arial"/>
-        </w:rPr>
-        <w:t xml:space="preserve">Listen to explanation of how to use the tutorials. </w:t>
-      </w:r>
-    </w:p>
-    <w:p>
-      <w:pPr>
-        <w:rPr>
-          <w:rFonts w:ascii="Arial" w:hAnsi="Arial" w:cs="Arial"/>
-          <w:b/>
-        </w:rPr>
-      </w:pPr>
-      <w:r>
-        <w:rPr>
-          <w:rFonts w:ascii="Arial" w:hAnsi="Arial" w:cs="Arial"/>
-          <w:b/>
-        </w:rPr>
-        <w:t xml:space="preserve">Teaching/Learning Strategies: </w:t>
-      </w:r>
-    </w:p>
-    <w:p>
-      <w:pPr>
-        <w:pStyle w:val="ListParagraph"/>
-        <w:numPr>
-          <w:ilvl w:val="0"/>
-          <w:numId w:val="4"/>
-        </w:numPr>
-        <w:rPr>
-          <w:rFonts w:ascii="Arial" w:hAnsi="Arial" w:cs="Arial"/>
-        </w:rPr>
-      </w:pPr>
-      <w:r>
-        <w:rPr>
-          <w:rFonts w:ascii="Arial" w:hAnsi="Arial" w:cs="Arial"/>
-        </w:rPr>
-        <w:t xml:space="preserve">Ask students what they programmed the robot to do. Get several answers. Did it do what they expected? Why or why not? Would it be a good idea to use the NXT Program interface to write all their programs? Why not? (It can only take 5 commands in a program.) </w:t>
-      </w:r>
-    </w:p>
-    <w:p>
-      <w:pPr>
-        <w:pStyle w:val="ListParagraph"/>
-        <w:numPr>
-          <w:ilvl w:val="0"/>
-          <w:numId w:val="4"/>
-        </w:numPr>
-        <w:rPr>
-          <w:rFonts w:ascii="Arial" w:hAnsi="Arial" w:cs="Arial"/>
-        </w:rPr>
-      </w:pPr>
-      <w:r>
-        <w:rPr>
-          <w:rFonts w:ascii="Arial" w:hAnsi="Arial" w:cs="Arial"/>
-        </w:rPr>
-        <w:t xml:space="preserve">Projecting the teacher’s screen, launch the </w:t>
-      </w:r>
-      <w:proofErr w:type="spellStart"/>
-      <w:r>
-        <w:rPr>
-          <w:rFonts w:ascii="Arial" w:hAnsi="Arial" w:cs="Arial"/>
-        </w:rPr>
-        <w:t>Mindstorms</w:t>
-      </w:r>
-      <w:proofErr w:type="spellEnd"/>
-      <w:r>
-        <w:rPr>
-          <w:rFonts w:ascii="Arial" w:hAnsi="Arial" w:cs="Arial"/>
-        </w:rPr>
-        <w:t xml:space="preserve"> NXT software. Show the students where the tutorials are in the Robot Educator section and how to open a new program. Using the User Guide pp. 48-49, </w:t>
-      </w:r>
-      <w:proofErr w:type="gramStart"/>
-      <w:r>
-        <w:rPr>
-          <w:rFonts w:ascii="Arial" w:hAnsi="Arial" w:cs="Arial"/>
-        </w:rPr>
-        <w:t>des</w:t>
+        <w:t>Interface: the parts of the</w:t>
+      </w:r>
+      <w:r>
+        <w:rPr>
+          <w:rFonts w:ascii="Arial" w:hAnsi="Arial" w:cs="Arial"/>
+        </w:rPr>
+        <w:t xml:space="preserve"> JBrick</w:t>
+      </w:r>
+      <w:r>
+        <w:rPr>
+          <w:rFonts w:ascii="Arial" w:hAnsi="Arial" w:cs="Arial"/>
+        </w:rPr>
+        <w:t xml:space="preserve"> </w:t>
+      </w:r>
+      <w:r>
+        <w:rPr>
+          <w:rFonts w:ascii="Arial" w:hAnsi="Arial" w:cs="Arial"/>
+          <w:strike/>
+          <w:highlight w:val="red"/>
+        </w:rPr>
+        <w:t>Mindstorms NXT</w:t>
+      </w:r>
+      <w:r>
+        <w:rPr>
+          <w:rFonts w:ascii="Arial" w:hAnsi="Arial" w:cs="Arial"/>
+          <w:strike/>
+        </w:rPr>
+        <w:t xml:space="preserve"> </w:t>
+      </w:r>
+      <w:r>
+        <w:rPr>
+          <w:rFonts w:ascii="Arial" w:hAnsi="Arial" w:cs="Arial"/>
+        </w:rPr>
+        <w:t xml:space="preserve">software </w:t>
+      </w:r>
+      <w:r>
+        <w:rPr>
+          <w:rFonts w:ascii="Arial" w:hAnsi="Arial" w:cs="Arial"/>
+          <w:strike/>
+          <w:highlight w:val="red"/>
+        </w:rPr>
+        <w:t>(10 minutes)</w:t>
+      </w:r>
+      <w:r>
+        <w:rPr>
+          <w:rFonts w:ascii="Arial" w:hAnsi="Arial" w:cs="Arial"/>
+        </w:rPr>
+        <w:t xml:space="preserve"> </w:t>
+      </w:r>
+      <w:r>
+        <w:rPr>
+          <w:rFonts w:ascii="Arial" w:hAnsi="Arial" w:cs="Arial"/>
+        </w:rPr>
+        <w:t>(15 minutes)</w:t>
       </w:r>
       <w:bookmarkStart w:id="0" w:name="_GoBack"/>
       <w:bookmarkEnd w:id="0"/>
-      <w:r>
-        <w:rPr>
-          <w:rFonts w:ascii="Arial" w:hAnsi="Arial" w:cs="Arial"/>
-        </w:rPr>
-        <w:t>cribe</w:t>
-      </w:r>
-      <w:proofErr w:type="gramEnd"/>
-      <w:r>
-        <w:rPr>
-          <w:rFonts w:ascii="Arial" w:hAnsi="Arial" w:cs="Arial"/>
-        </w:rPr>
-        <w:t xml:space="preserve"> all the parts of the interface. </w:t>
+    </w:p>
+    <w:p>
+      <w:pPr>
+        <w:pStyle w:val="ListParagraph"/>
+        <w:numPr>
+          <w:ilvl w:val="0"/>
+          <w:numId w:val="2"/>
+        </w:numPr>
+        <w:rPr>
+          <w:rFonts w:ascii="Arial" w:hAnsi="Arial" w:cs="Arial"/>
+        </w:rPr>
+      </w:pPr>
+      <w:r>
+        <w:rPr>
+          <w:rFonts w:ascii="Arial" w:hAnsi="Arial" w:cs="Arial"/>
+        </w:rPr>
+        <w:t xml:space="preserve">Creating simple programs </w:t>
+      </w:r>
+      <w:r>
+        <w:rPr>
+          <w:rFonts w:ascii="Arial" w:hAnsi="Arial" w:cs="Arial"/>
+        </w:rPr>
+        <w:t>in JBrick (</w:t>
+      </w:r>
+      <w:r>
+        <w:rPr>
+          <w:rFonts w:ascii="Arial" w:hAnsi="Arial" w:cs="Arial"/>
+        </w:rPr>
+        <w:t>4</w:t>
+      </w:r>
+      <w:r>
+        <w:rPr>
+          <w:rFonts w:ascii="Arial" w:hAnsi="Arial" w:cs="Arial"/>
+        </w:rPr>
+        <w:t>0 minutes)</w:t>
+      </w:r>
+    </w:p>
+    <w:p>
+      <w:pPr>
+        <w:pStyle w:val="ListParagraph"/>
+        <w:numPr>
+          <w:ilvl w:val="0"/>
+          <w:numId w:val="2"/>
+        </w:numPr>
+        <w:rPr>
+          <w:rFonts w:ascii="Arial" w:hAnsi="Arial" w:cs="Arial"/>
+          <w:strike/>
+          <w:highlight w:val="red"/>
+        </w:rPr>
+      </w:pPr>
+      <w:r>
+        <w:rPr>
+          <w:rFonts w:ascii="Arial" w:hAnsi="Arial" w:cs="Arial"/>
+          <w:strike/>
+          <w:highlight w:val="red"/>
+        </w:rPr>
+        <w:t xml:space="preserve">A simple program from the common palette (30 minutes) </w:t>
+      </w:r>
+    </w:p>
+    <w:p>
+      <w:pPr>
+        <w:pStyle w:val="ListParagraph"/>
+        <w:numPr>
+          <w:ilvl w:val="0"/>
+          <w:numId w:val="2"/>
+        </w:numPr>
+        <w:rPr>
+          <w:rFonts w:ascii="Arial" w:hAnsi="Arial" w:cs="Arial"/>
+          <w:strike/>
+          <w:highlight w:val="red"/>
+        </w:rPr>
+      </w:pPr>
+      <w:r>
+        <w:rPr>
+          <w:rFonts w:ascii="Arial" w:hAnsi="Arial" w:cs="Arial"/>
+          <w:strike/>
+          <w:highlight w:val="red"/>
+        </w:rPr>
+        <w:t xml:space="preserve">A simple program from the complete palette (40 minutes) </w:t>
+      </w:r>
+    </w:p>
+    <w:p>
+      <w:pPr>
+        <w:pStyle w:val="ListParagraph"/>
+        <w:numPr>
+          <w:ilvl w:val="0"/>
+          <w:numId w:val="2"/>
+        </w:numPr>
+        <w:rPr>
+          <w:rFonts w:ascii="Arial" w:hAnsi="Arial" w:cs="Arial"/>
+          <w:strike/>
+          <w:highlight w:val="red"/>
+        </w:rPr>
+      </w:pPr>
+      <w:r>
+        <w:rPr>
+          <w:rFonts w:ascii="Arial" w:hAnsi="Arial" w:cs="Arial"/>
+          <w:strike/>
+          <w:highlight w:val="red"/>
+        </w:rPr>
+        <w:t xml:space="preserve">How to use the tutorials (10 minutes) </w:t>
+      </w:r>
+    </w:p>
+    <w:p>
+      <w:pPr>
+        <w:rPr>
+          <w:rFonts w:ascii="Arial" w:hAnsi="Arial" w:cs="Arial"/>
+          <w:b/>
+        </w:rPr>
+      </w:pPr>
+      <w:r>
+        <w:rPr>
+          <w:rFonts w:ascii="Arial" w:hAnsi="Arial" w:cs="Arial"/>
+          <w:b/>
+        </w:rPr>
+        <w:t xml:space="preserve">Student Activities: </w:t>
+      </w:r>
+    </w:p>
+    <w:p>
+      <w:pPr>
+        <w:pStyle w:val="ListParagraph"/>
+        <w:numPr>
+          <w:ilvl w:val="0"/>
+          <w:numId w:val="3"/>
+        </w:numPr>
+        <w:rPr>
+          <w:rFonts w:ascii="Arial" w:hAnsi="Arial" w:cs="Arial"/>
+        </w:rPr>
+      </w:pPr>
+      <w:r>
+        <w:rPr>
+          <w:rFonts w:ascii="Arial" w:hAnsi="Arial" w:cs="Arial"/>
+        </w:rPr>
+        <w:t xml:space="preserve">Discuss how the programs were created in the NXT brick and how they behaved compared to expectations. </w:t>
+      </w:r>
+    </w:p>
+    <w:p>
+      <w:pPr>
+        <w:pStyle w:val="ListParagraph"/>
+        <w:numPr>
+          <w:ilvl w:val="0"/>
+          <w:numId w:val="3"/>
+        </w:numPr>
+        <w:rPr>
+          <w:rFonts w:ascii="Arial" w:hAnsi="Arial" w:cs="Arial"/>
+        </w:rPr>
+      </w:pPr>
+      <w:r>
+        <w:rPr>
+          <w:rFonts w:ascii="Arial" w:hAnsi="Arial" w:cs="Arial"/>
+        </w:rPr>
+        <w:t xml:space="preserve">Listen to explanation of </w:t>
+      </w:r>
+      <w:r>
+        <w:rPr>
+          <w:rFonts w:ascii="Arial" w:hAnsi="Arial" w:cs="Arial"/>
+          <w:strike/>
+          <w:highlight w:val="red"/>
+        </w:rPr>
+        <w:t>Mindstorms NXT</w:t>
+      </w:r>
+      <w:r>
+        <w:rPr>
+          <w:rFonts w:ascii="Arial" w:hAnsi="Arial" w:cs="Arial"/>
+        </w:rPr>
+        <w:t xml:space="preserve"> JBrick </w:t>
+      </w:r>
+      <w:r>
+        <w:rPr>
+          <w:rFonts w:ascii="Arial" w:hAnsi="Arial" w:cs="Arial"/>
+        </w:rPr>
+        <w:t xml:space="preserve">software and respond to questions. </w:t>
+      </w:r>
+    </w:p>
+    <w:p>
+      <w:pPr>
+        <w:pStyle w:val="ListParagraph"/>
+        <w:numPr>
+          <w:ilvl w:val="0"/>
+          <w:numId w:val="3"/>
+        </w:numPr>
+        <w:rPr>
+          <w:rFonts w:ascii="Arial" w:hAnsi="Arial" w:cs="Arial"/>
+        </w:rPr>
+      </w:pPr>
+      <w:r>
+        <w:rPr>
+          <w:rFonts w:ascii="Arial" w:hAnsi="Arial" w:cs="Arial"/>
+        </w:rPr>
+        <w:t xml:space="preserve">Give ideas to teacher as s/he writes small programs in the software. </w:t>
+      </w:r>
+    </w:p>
+    <w:p>
+      <w:pPr>
+        <w:pStyle w:val="ListParagraph"/>
+        <w:numPr>
+          <w:ilvl w:val="0"/>
+          <w:numId w:val="3"/>
+        </w:numPr>
+        <w:rPr>
+          <w:rFonts w:ascii="Arial" w:hAnsi="Arial" w:cs="Arial"/>
+          <w:strike/>
+          <w:highlight w:val="red"/>
+        </w:rPr>
+      </w:pPr>
+      <w:r>
+        <w:rPr>
+          <w:rFonts w:ascii="Arial" w:hAnsi="Arial" w:cs="Arial"/>
+          <w:strike/>
+          <w:highlight w:val="red"/>
+        </w:rPr>
+        <w:t xml:space="preserve">Listen to explanation of how to use the tutorials. </w:t>
+      </w:r>
+    </w:p>
+    <w:p>
+      <w:pPr>
+        <w:rPr>
+          <w:rFonts w:ascii="Arial" w:hAnsi="Arial" w:cs="Arial"/>
+          <w:b/>
+        </w:rPr>
+      </w:pPr>
+      <w:r>
+        <w:rPr>
+          <w:rFonts w:ascii="Arial" w:hAnsi="Arial" w:cs="Arial"/>
+          <w:b/>
+        </w:rPr>
+        <w:t xml:space="preserve">Teaching/Learning Strategies: </w:t>
       </w:r>
     </w:p>
     <w:p>
@@ -510,7 +571,173 @@
         <w:rPr>
           <w:rFonts w:ascii="Arial" w:hAnsi="Arial" w:cs="Arial"/>
         </w:rPr>
-        <w:t xml:space="preserve">With student input, use the common palette to build a small program. Ideally, use a variety of the blocks of the common palette, explaining what each one does as you use it. For example, if you wanted to build a program that told the robot to wait until the touch sensor was touched, then move forward for one rotation then listen and if a loud sound occurs, then display a smiley face and play a sound otherwise move forward, it would look like this: </w:t>
+        <w:t>Ask students what they programmed the robot to do. Get several answers. Did it do what they expected? Why or why not? Would it be a good idea to use the</w:t>
+      </w:r>
+      <w:r>
+        <w:rPr>
+          <w:rFonts w:ascii="Arial" w:hAnsi="Arial" w:cs="Arial"/>
+        </w:rPr>
+        <w:t xml:space="preserve"> JBrick</w:t>
+      </w:r>
+      <w:r>
+        <w:rPr>
+          <w:rFonts w:ascii="Arial" w:hAnsi="Arial" w:cs="Arial"/>
+        </w:rPr>
+        <w:t xml:space="preserve"> </w:t>
+      </w:r>
+      <w:r>
+        <w:rPr>
+          <w:rFonts w:ascii="Arial" w:hAnsi="Arial" w:cs="Arial"/>
+          <w:strike/>
+          <w:highlight w:val="red"/>
+        </w:rPr>
+        <w:t>NXT Program</w:t>
+      </w:r>
+      <w:r>
+        <w:rPr>
+          <w:rFonts w:ascii="Arial" w:hAnsi="Arial" w:cs="Arial"/>
+        </w:rPr>
+        <w:t xml:space="preserve"> interface to write all their programs? Why not? (It can only take 5 commands in a program.) </w:t>
+      </w:r>
+    </w:p>
+    <w:p>
+      <w:pPr>
+        <w:pStyle w:val="ListParagraph"/>
+        <w:numPr>
+          <w:ilvl w:val="0"/>
+          <w:numId w:val="4"/>
+        </w:numPr>
+        <w:rPr>
+          <w:rFonts w:ascii="Arial" w:hAnsi="Arial" w:cs="Arial"/>
+          <w:strike/>
+          <w:highlight w:val="red"/>
+        </w:rPr>
+      </w:pPr>
+      <w:r>
+        <w:rPr>
+          <w:rFonts w:ascii="Arial" w:hAnsi="Arial" w:cs="Arial"/>
+        </w:rPr>
+        <w:t xml:space="preserve">Projecting the teacher’s screen, launch the </w:t>
+      </w:r>
+      <w:r>
+        <w:rPr>
+          <w:rFonts w:ascii="Arial" w:hAnsi="Arial" w:cs="Arial"/>
+          <w:strike/>
+          <w:highlight w:val="red"/>
+        </w:rPr>
+        <w:t>Mindstorms NXT</w:t>
+      </w:r>
+      <w:r>
+        <w:rPr>
+          <w:rFonts w:ascii="Arial" w:hAnsi="Arial" w:cs="Arial"/>
+        </w:rPr>
+        <w:t xml:space="preserve"> </w:t>
+      </w:r>
+      <w:r>
+        <w:rPr>
+          <w:rFonts w:ascii="Arial" w:hAnsi="Arial" w:cs="Arial"/>
+        </w:rPr>
+        <w:t xml:space="preserve">JBrick </w:t>
+      </w:r>
+      <w:r>
+        <w:rPr>
+          <w:rFonts w:ascii="Arial" w:hAnsi="Arial" w:cs="Arial"/>
+        </w:rPr>
+        <w:t xml:space="preserve">software. Show the students </w:t>
+      </w:r>
+      <w:r>
+        <w:rPr>
+          <w:rFonts w:ascii="Arial" w:hAnsi="Arial" w:cs="Arial"/>
+          <w:strike/>
+          <w:highlight w:val="red"/>
+        </w:rPr>
+        <w:t>where the tutorials are in the Robot Educator section</w:t>
+      </w:r>
+      <w:r>
+        <w:rPr>
+          <w:rFonts w:ascii="Arial" w:hAnsi="Arial" w:cs="Arial"/>
+          <w:highlight w:val="red"/>
+        </w:rPr>
+        <w:t xml:space="preserve"> and</w:t>
+      </w:r>
+      <w:r>
+        <w:rPr>
+          <w:rFonts w:ascii="Arial" w:hAnsi="Arial" w:cs="Arial"/>
+        </w:rPr>
+        <w:t xml:space="preserve"> how to open a new </w:t>
+      </w:r>
+      <w:r>
+        <w:rPr>
+          <w:rFonts w:ascii="Arial" w:hAnsi="Arial" w:cs="Arial"/>
+        </w:rPr>
+        <w:t>program.</w:t>
+      </w:r>
+      <w:r>
+        <w:rPr>
+          <w:rFonts w:ascii="Arial" w:hAnsi="Arial" w:cs="Arial"/>
+        </w:rPr>
+        <w:t xml:space="preserve"> Describe all parts of the interface</w:t>
+      </w:r>
+      <w:r>
+        <w:rPr>
+          <w:rFonts w:ascii="Arial" w:hAnsi="Arial" w:cs="Arial"/>
+        </w:rPr>
+        <w:t>.</w:t>
+      </w:r>
+      <w:r>
+        <w:rPr>
+          <w:rFonts w:ascii="Arial" w:hAnsi="Arial" w:cs="Arial"/>
+        </w:rPr>
+        <w:t xml:space="preserve"> </w:t>
+      </w:r>
+      <w:r>
+        <w:rPr>
+          <w:rFonts w:ascii="Arial" w:hAnsi="Arial" w:cs="Arial"/>
+          <w:strike/>
+          <w:highlight w:val="red"/>
+        </w:rPr>
+        <w:t xml:space="preserve">Using the User Guide pp. 48-49, describe all the parts of the interface. </w:t>
+      </w:r>
+    </w:p>
+    <w:p>
+      <w:pPr>
+        <w:pStyle w:val="ListParagraph"/>
+        <w:numPr>
+          <w:ilvl w:val="0"/>
+          <w:numId w:val="4"/>
+        </w:numPr>
+        <w:rPr>
+          <w:rFonts w:ascii="Arial" w:hAnsi="Arial" w:cs="Arial"/>
+        </w:rPr>
+      </w:pPr>
+      <w:r>
+        <w:rPr>
+          <w:rFonts w:ascii="Arial" w:hAnsi="Arial" w:cs="Arial"/>
+          <w:strike/>
+          <w:highlight w:val="red"/>
+        </w:rPr>
+        <w:t>With student input, use the common palette to build a small program. Ideally, use a variety of the blocks of the common palette, explaining what each one does as you use it. For example, if you wanted to build a program that told the robot to wait until the touch sensor was touched, then move forward for one rotation then listen and if a loud sound</w:t>
+      </w:r>
+      <w:r>
+        <w:rPr>
+          <w:rFonts w:ascii="Arial" w:hAnsi="Arial" w:cs="Arial"/>
+        </w:rPr>
+        <w:t xml:space="preserve"> </w:t>
+      </w:r>
+      <w:r>
+        <w:rPr>
+          <w:rFonts w:ascii="Arial" w:hAnsi="Arial" w:cs="Arial"/>
+          <w:strike/>
+          <w:highlight w:val="red"/>
+        </w:rPr>
+        <w:lastRenderedPageBreak/>
+        <w:t>occurs, then display a smiley face and play a sound otherwise move forward, it would look like this:</w:t>
+      </w:r>
+      <w:r>
+        <w:rPr>
+          <w:rFonts w:ascii="Arial" w:hAnsi="Arial" w:cs="Arial"/>
+        </w:rPr>
+        <w:t xml:space="preserve"> </w:t>
       </w:r>
     </w:p>
     <w:p>
@@ -525,7 +752,6 @@
           <w:noProof/>
           <w:lang w:val="en-US"/>
         </w:rPr>
-        <w:lastRenderedPageBreak/>
         <w:drawing>
           <wp:inline distT="0" distB="0" distL="0" distR="0">
             <wp:extent cx="5938520" cy="3185160"/>
@@ -591,6 +817,30 @@
         <w:rPr>
           <w:rFonts w:ascii="Arial" w:hAnsi="Arial" w:cs="Arial"/>
         </w:rPr>
+        <w:t xml:space="preserve">With student input, build a small program. Ideally, you should use several different features of the NXT system such as </w:t>
+      </w:r>
+      <w:r>
+        <w:rPr>
+          <w:rFonts w:ascii="Arial" w:hAnsi="Arial" w:cs="Arial"/>
+        </w:rPr>
+        <w:t>using the different sensors and motors, as well as producing audio.</w:t>
+      </w:r>
+    </w:p>
+    <w:p>
+      <w:pPr>
+        <w:pStyle w:val="ListParagraph"/>
+        <w:numPr>
+          <w:ilvl w:val="0"/>
+          <w:numId w:val="5"/>
+        </w:numPr>
+        <w:rPr>
+          <w:rFonts w:ascii="Arial" w:hAnsi="Arial" w:cs="Arial"/>
+        </w:rPr>
+      </w:pPr>
+      <w:r>
+        <w:rPr>
+          <w:rFonts w:ascii="Arial" w:hAnsi="Arial" w:cs="Arial"/>
+        </w:rPr>
         <w:t xml:space="preserve">Save the program and download it to an NXT brick. Make sure the brick is set up to do the actions—have one built with the driving base and any necessary sensors. Demonstrate the running of the program. </w:t>
       </w:r>
     </w:p>
@@ -621,11 +871,15 @@
         </w:numPr>
         <w:rPr>
           <w:rFonts w:ascii="Arial" w:hAnsi="Arial" w:cs="Arial"/>
-        </w:rPr>
-      </w:pPr>
-      <w:r>
-        <w:rPr>
-          <w:rFonts w:ascii="Arial" w:hAnsi="Arial" w:cs="Arial"/>
+          <w:strike/>
+          <w:highlight w:val="red"/>
+        </w:rPr>
+      </w:pPr>
+      <w:r>
+        <w:rPr>
+          <w:rFonts w:ascii="Arial" w:hAnsi="Arial" w:cs="Arial"/>
+          <w:strike/>
+          <w:highlight w:val="red"/>
         </w:rPr>
         <w:t>Open a new program and switch to the complete palette. Show the differences in the two palettes. With student input, write a new program using the blocks of the complete palette. Show the differences in controlling the program. Make sure to show how to wire things in the data hub. For example, a program that runs the motors for a random amount of time would look like this:</w:t>
       </w:r>
@@ -715,21 +969,33 @@
         <w:rPr>
           <w:rFonts w:ascii="Arial" w:hAnsi="Arial" w:cs="Arial"/>
         </w:rPr>
-        <w:t xml:space="preserve">Make sure to make mistakes and demonstrate how to solve problems with the software such as </w:t>
-      </w:r>
-      <w:proofErr w:type="spellStart"/>
-      <w:r>
-        <w:rPr>
-          <w:rFonts w:ascii="Arial" w:hAnsi="Arial" w:cs="Arial"/>
-        </w:rPr>
-        <w:t>mis</w:t>
-      </w:r>
-      <w:proofErr w:type="spellEnd"/>
-      <w:r>
-        <w:rPr>
-          <w:rFonts w:ascii="Arial" w:hAnsi="Arial" w:cs="Arial"/>
-        </w:rPr>
-        <w:t xml:space="preserve">-wiring ports. Have students try these features at their seats as you do it. Point out the similarities between programming the NXT software and what they did in the last unit with Scratch. </w:t>
+        <w:t>Make sure to make mistakes and demonstrate how to solve problems with the software such as mis-wiring ports. Have students try these features at their seats as you do it. Point out the similarities between programming the NXT software and what they did in the last unit with</w:t>
+      </w:r>
+      <w:r>
+        <w:rPr>
+          <w:rFonts w:ascii="Arial" w:hAnsi="Arial" w:cs="Arial"/>
+        </w:rPr>
+        <w:t xml:space="preserve"> Quorum</w:t>
+      </w:r>
+      <w:r>
+        <w:rPr>
+          <w:rFonts w:ascii="Arial" w:hAnsi="Arial" w:cs="Arial"/>
+        </w:rPr>
+        <w:t xml:space="preserve"> </w:t>
+      </w:r>
+      <w:r>
+        <w:rPr>
+          <w:rFonts w:ascii="Arial" w:hAnsi="Arial" w:cs="Arial"/>
+          <w:strike/>
+          <w:highlight w:val="red"/>
+        </w:rPr>
+        <w:t>Scratch.</w:t>
+      </w:r>
+      <w:r>
+        <w:rPr>
+          <w:rFonts w:ascii="Arial" w:hAnsi="Arial" w:cs="Arial"/>
+        </w:rPr>
+        <w:t xml:space="preserve"> </w:t>
       </w:r>
     </w:p>
     <w:p>
@@ -795,7 +1061,7 @@
         <w:rPr>
           <w:rFonts w:ascii="Arial" w:hAnsi="Arial" w:cs="Arial"/>
         </w:rPr>
-        <w:t xml:space="preserve"> Syntax vs. logical errors—the program may compile, but the logic can still be incorrect.</w:t>
+        <w:t>Syntax vs. logical errors—the program may compile, but the logic can still be incorrect.</w:t>
       </w:r>
     </w:p>
     <w:p>
@@ -846,15 +1112,48 @@
         <w:rPr>
           <w:rFonts w:ascii="Arial" w:hAnsi="Arial" w:cs="Arial"/>
         </w:rPr>
+        <w:t>JBrick</w:t>
+      </w:r>
+    </w:p>
+    <w:p>
+      <w:pPr>
+        <w:pStyle w:val="ListParagraph"/>
+        <w:numPr>
+          <w:ilvl w:val="0"/>
+          <w:numId w:val="9"/>
+        </w:numPr>
+        <w:rPr>
+          <w:rFonts w:ascii="Arial" w:hAnsi="Arial" w:cs="Arial"/>
+        </w:rPr>
+      </w:pPr>
+      <w:r>
+        <w:rPr>
+          <w:rFonts w:ascii="Arial" w:hAnsi="Arial" w:cs="Arial"/>
+        </w:rPr>
+        <w:t>Lego Mindstorms Robots</w:t>
+      </w:r>
+    </w:p>
+    <w:p>
+      <w:pPr>
+        <w:pStyle w:val="ListParagraph"/>
+        <w:numPr>
+          <w:ilvl w:val="0"/>
+          <w:numId w:val="9"/>
+        </w:numPr>
+        <w:rPr>
+          <w:rFonts w:ascii="Arial" w:hAnsi="Arial" w:cs="Arial"/>
+          <w:strike/>
+          <w:highlight w:val="red"/>
+        </w:rPr>
+      </w:pPr>
+      <w:r>
+        <w:rPr>
+          <w:rFonts w:ascii="Arial" w:hAnsi="Arial" w:cs="Arial"/>
+          <w:strike/>
+          <w:highlight w:val="red"/>
+        </w:rPr>
         <w:t>NXT Robot Educator</w:t>
       </w:r>
-    </w:p>
-    <w:p>
-      <w:pPr>
-        <w:rPr>
-          <w:rFonts w:ascii="Arial" w:hAnsi="Arial" w:cs="Arial"/>
-        </w:rPr>
-      </w:pPr>
     </w:p>
     <w:sectPr>
       <w:pgSz w:w="12240" w:h="15840"/>

</xml_diff>